<commit_message>
Första stora (sena) commit
</commit_message>
<xml_diff>
--- a/Användarfall.docx
+++ b/Användarfall.docx
@@ -193,8 +193,6 @@
       <w:r>
         <w:t>Startar när användaren vill logga ut.</w:t>
       </w:r>
-      <w:bookmarkStart w:id="0" w:name="_GoBack"/>
-      <w:bookmarkEnd w:id="0"/>
     </w:p>
     <w:p>
       <w:pPr>
@@ -351,106 +349,13 @@
         <w:pStyle w:val="Heading1"/>
       </w:pPr>
       <w:r>
-        <w:t>AF4 Skapa karaktär</w:t>
-      </w:r>
-    </w:p>
-    <w:p>
-      <w:pPr>
-        <w:pStyle w:val="Heading2"/>
-      </w:pPr>
-      <w:r>
-        <w:t>Huvudscenari</w:t>
-      </w:r>
-      <w:r>
-        <w:t>o</w:t>
-      </w:r>
-    </w:p>
-    <w:p>
-      <w:pPr>
-        <w:pStyle w:val="ListParagraph"/>
-        <w:numPr>
-          <w:ilvl w:val="0"/>
-          <w:numId w:val="7"/>
-        </w:numPr>
-      </w:pPr>
-      <w:r>
-        <w:t>Startar när användaren loggar in för första gången</w:t>
-      </w:r>
-    </w:p>
-    <w:p>
-      <w:pPr>
-        <w:pStyle w:val="ListParagraph"/>
-        <w:numPr>
-          <w:ilvl w:val="0"/>
-          <w:numId w:val="7"/>
-        </w:numPr>
-      </w:pPr>
-      <w:r>
-        <w:t>Systemet frågar efter karaktärsnamn och vilken bild man vill ska representera karaktären</w:t>
-      </w:r>
-    </w:p>
-    <w:p>
-      <w:pPr>
-        <w:pStyle w:val="ListParagraph"/>
-        <w:numPr>
-          <w:ilvl w:val="0"/>
-          <w:numId w:val="7"/>
-        </w:numPr>
-      </w:pPr>
-      <w:r>
-        <w:t>Användaren matar in uppgifterna</w:t>
-      </w:r>
-    </w:p>
-    <w:p>
-      <w:pPr>
-        <w:pStyle w:val="ListParagraph"/>
-        <w:numPr>
-          <w:ilvl w:val="0"/>
-          <w:numId w:val="7"/>
-        </w:numPr>
-      </w:pPr>
-      <w:r>
-        <w:t xml:space="preserve">Systemet sparar uppgifterna och </w:t>
-      </w:r>
-      <w:r>
-        <w:t>tar användaren till profilen</w:t>
-      </w:r>
-    </w:p>
-    <w:p>
-      <w:pPr>
-        <w:pStyle w:val="Heading2"/>
-      </w:pPr>
-      <w:r>
-        <w:t>Alternativt scenario</w:t>
-      </w:r>
-    </w:p>
-    <w:p>
-      <w:pPr>
-        <w:pStyle w:val="ListParagraph"/>
-        <w:numPr>
-          <w:ilvl w:val="0"/>
-          <w:numId w:val="3"/>
-        </w:numPr>
-      </w:pPr>
-      <w:r>
-        <w:t>4a. Karaktär kunde inte skapas (inget namn angivet, ingen bild vald)</w:t>
-      </w:r>
-      <w:r>
-        <w:br/>
-        <w:t>1. Systemet presenterar felmeddelande</w:t>
-      </w:r>
-      <w:r>
-        <w:br/>
-        <w:t>2. Steg 2 i huvudscenario</w:t>
-      </w:r>
-    </w:p>
-    <w:p/>
-    <w:p>
-      <w:pPr>
-        <w:pStyle w:val="Heading1"/>
-      </w:pPr>
-      <w:r>
-        <w:t>AF5 Starta en spelomgång</w:t>
+        <w:t>AF</w:t>
+      </w:r>
+      <w:r>
+        <w:t>4</w:t>
+      </w:r>
+      <w:r>
+        <w:t xml:space="preserve"> Starta en spelomgång</w:t>
       </w:r>
     </w:p>
     <w:p>
@@ -512,89 +417,21 @@
         <w:t>Systemet startar en spelomgång.</w:t>
       </w:r>
     </w:p>
-    <w:p/>
     <w:p>
       <w:pPr>
         <w:pStyle w:val="Heading1"/>
       </w:pPr>
       <w:r>
-        <w:t xml:space="preserve">AF6 </w:t>
-      </w:r>
-      <w:r>
-        <w:t xml:space="preserve">Navigera </w:t>
-      </w:r>
-    </w:p>
-    <w:p>
-      <w:pPr>
-        <w:pStyle w:val="Heading2"/>
-      </w:pPr>
-      <w:r>
-        <w:t>Huvudscenario</w:t>
-      </w:r>
-    </w:p>
-    <w:p>
-      <w:pPr>
-        <w:pStyle w:val="ListParagraph"/>
-        <w:numPr>
-          <w:ilvl w:val="0"/>
-          <w:numId w:val="9"/>
-        </w:numPr>
-      </w:pPr>
-      <w:r>
-        <w:t>Startar när användaren vill förflytta sig i spelet</w:t>
-      </w:r>
-    </w:p>
-    <w:p>
-      <w:pPr>
-        <w:pStyle w:val="ListParagraph"/>
-        <w:numPr>
-          <w:ilvl w:val="0"/>
-          <w:numId w:val="9"/>
-        </w:numPr>
-      </w:pPr>
-      <w:r>
-        <w:t>Systemet presenterar alternativ som användaren kan förflytta sig till</w:t>
-      </w:r>
-    </w:p>
-    <w:p>
-      <w:pPr>
-        <w:pStyle w:val="ListParagraph"/>
-        <w:numPr>
-          <w:ilvl w:val="0"/>
-          <w:numId w:val="9"/>
-        </w:numPr>
-      </w:pPr>
-      <w:r>
-        <w:t>Användaren väljer ett alternativ</w:t>
-      </w:r>
-    </w:p>
-    <w:p>
-      <w:pPr>
-        <w:pStyle w:val="ListParagraph"/>
-        <w:numPr>
-          <w:ilvl w:val="0"/>
-          <w:numId w:val="9"/>
-        </w:numPr>
-      </w:pPr>
-      <w:r>
-        <w:t>Systemet förflyttar användaren till det valda alternativet</w:t>
-      </w:r>
-    </w:p>
-    <w:p>
-      <w:r>
-        <w:br w:type="page"/>
-      </w:r>
-    </w:p>
-    <w:p>
-      <w:pPr>
-        <w:pStyle w:val="Heading1"/>
-      </w:pPr>
-      <w:r>
-        <w:lastRenderedPageBreak/>
-        <w:t xml:space="preserve">AF7 </w:t>
-      </w:r>
-      <w:r>
-        <w:t>Strida</w:t>
+        <w:t>AF</w:t>
+      </w:r>
+      <w:r>
+        <w:t>5</w:t>
+      </w:r>
+      <w:r>
+        <w:t xml:space="preserve"> </w:t>
+      </w:r>
+      <w:r>
+        <w:t>Svara fråga</w:t>
       </w:r>
     </w:p>
     <w:p>
@@ -614,7 +451,10 @@
         </w:numPr>
       </w:pPr>
       <w:r>
-        <w:t>Startar när användaren stöter på en fiende</w:t>
+        <w:t xml:space="preserve">Startar när användaren </w:t>
+      </w:r>
+      <w:r>
+        <w:t>ska svara på en fråga</w:t>
       </w:r>
     </w:p>
     <w:p>
@@ -626,7 +466,10 @@
         </w:numPr>
       </w:pPr>
       <w:r>
-        <w:t>Systemet startar en duel mellan användaren och fienden</w:t>
+        <w:t xml:space="preserve">Systemet </w:t>
+      </w:r>
+      <w:r>
+        <w:t>visar fråga med svarsalternativ</w:t>
       </w:r>
     </w:p>
     <w:p>
@@ -638,7 +481,10 @@
         </w:numPr>
       </w:pPr>
       <w:r>
-        <w:t>Användaren utför sin tur</w:t>
+        <w:t xml:space="preserve">Användaren </w:t>
+      </w:r>
+      <w:r>
+        <w:t>väljer ett alternativ och bekräftar</w:t>
       </w:r>
     </w:p>
     <w:p>
@@ -650,7 +496,10 @@
         </w:numPr>
       </w:pPr>
       <w:r>
-        <w:t>Systemet utför fiendens tur</w:t>
+        <w:t xml:space="preserve">Systemet </w:t>
+      </w:r>
+      <w:r>
+        <w:t>avgör att svaret är rätt och meddelar användaren</w:t>
       </w:r>
     </w:p>
     <w:p>
@@ -662,15 +511,7 @@
         </w:numPr>
       </w:pPr>
       <w:r>
-        <w:t>Steg 3 och 4 upprepas tills någon vinner</w:t>
-      </w:r>
-    </w:p>
-    <w:p>
-      <w:pPr>
-        <w:pStyle w:val="Heading2"/>
-      </w:pPr>
-      <w:r>
-        <w:t>Alternativa scenarion</w:t>
+        <w:t>Användaren bekräftar</w:t>
       </w:r>
     </w:p>
     <w:p>
@@ -678,15 +519,19 @@
         <w:pStyle w:val="ListParagraph"/>
         <w:numPr>
           <w:ilvl w:val="0"/>
-          <w:numId w:val="3"/>
+          <w:numId w:val="10"/>
         </w:numPr>
       </w:pPr>
       <w:r>
-        <w:t>3a. Användaren flyr från striden</w:t>
-      </w:r>
-      <w:r>
-        <w:br/>
-        <w:t>1. Systemet presenterar profilen</w:t>
+        <w:t>Systemet presenterar nästa fråga</w:t>
+      </w:r>
+    </w:p>
+    <w:p>
+      <w:pPr>
+        <w:pStyle w:val="Heading2"/>
+      </w:pPr>
+      <w:r>
+        <w:t>Alternativa scenarion</w:t>
       </w:r>
     </w:p>
     <w:p>
@@ -694,18 +539,83 @@
         <w:pStyle w:val="ListParagraph"/>
         <w:numPr>
           <w:ilvl w:val="0"/>
-          <w:numId w:val="3"/>
+          <w:numId w:val="13"/>
         </w:numPr>
       </w:pPr>
       <w:r>
-        <w:t>3b. Användaren vinner striden</w:t>
+        <w:t xml:space="preserve">4a. </w:t>
+      </w:r>
+      <w:r>
+        <w:t>Systemet avgör att</w:t>
+      </w:r>
+      <w:r>
+        <w:t xml:space="preserve"> svaret är fel, tar bort ett liv och </w:t>
+      </w:r>
+      <w:r>
+        <w:t>meddelar användaren</w:t>
+      </w:r>
+      <w:r>
+        <w:t xml:space="preserve"> </w:t>
       </w:r>
       <w:r>
         <w:br/>
-        <w:t>1. Systemet presenterar förflyttningsalternativen</w:t>
+        <w:t xml:space="preserve">1. </w:t>
+      </w:r>
+      <w:r>
+        <w:t>Användaren bekräftar</w:t>
       </w:r>
       <w:r>
         <w:br/>
+        <w:t xml:space="preserve">2. </w:t>
+      </w:r>
+      <w:r>
+        <w:t>Systemet presenterar nästa fråga</w:t>
+      </w:r>
+    </w:p>
+    <w:p>
+      <w:pPr>
+        <w:pStyle w:val="ListParagraph"/>
+      </w:pPr>
+    </w:p>
+    <w:p>
+      <w:pPr>
+        <w:rPr>
+          <w:rFonts w:asciiTheme="majorHAnsi" w:eastAsiaTheme="majorEastAsia" w:hAnsiTheme="majorHAnsi" w:cstheme="majorBidi"/>
+          <w:color w:val="2E74B5" w:themeColor="accent1" w:themeShade="BF"/>
+          <w:sz w:val="32"/>
+          <w:szCs w:val="32"/>
+        </w:rPr>
+      </w:pPr>
+      <w:r>
+        <w:br w:type="page"/>
+      </w:r>
+    </w:p>
+    <w:p>
+      <w:pPr>
+        <w:pStyle w:val="Heading1"/>
+      </w:pPr>
+      <w:bookmarkStart w:id="0" w:name="_GoBack"/>
+      <w:bookmarkEnd w:id="0"/>
+      <w:r>
+        <w:lastRenderedPageBreak/>
+        <w:t>AF</w:t>
+      </w:r>
+      <w:r>
+        <w:t>6</w:t>
+      </w:r>
+      <w:r>
+        <w:t xml:space="preserve"> </w:t>
+      </w:r>
+      <w:r>
+        <w:t>Klarat spelomgång</w:t>
+      </w:r>
+    </w:p>
+    <w:p>
+      <w:pPr>
+        <w:pStyle w:val="Heading2"/>
+      </w:pPr>
+      <w:r>
+        <w:t>Huvudscenario</w:t>
       </w:r>
     </w:p>
     <w:p>
@@ -713,59 +623,182 @@
         <w:pStyle w:val="ListParagraph"/>
         <w:numPr>
           <w:ilvl w:val="0"/>
-          <w:numId w:val="3"/>
+          <w:numId w:val="12"/>
         </w:numPr>
       </w:pPr>
       <w:r>
-        <w:t>4a. Fienden vinner striden.</w:t>
+        <w:t xml:space="preserve">Startar när användaren </w:t>
+      </w:r>
+      <w:r>
+        <w:t xml:space="preserve">har svarat på alla frågor (10) </w:t>
+      </w:r>
+      <w:r>
+        <w:t>och är vid liv</w:t>
+      </w:r>
+    </w:p>
+    <w:p>
+      <w:pPr>
+        <w:pStyle w:val="ListParagraph"/>
+        <w:numPr>
+          <w:ilvl w:val="0"/>
+          <w:numId w:val="12"/>
+        </w:numPr>
+      </w:pPr>
+      <w:r>
+        <w:t xml:space="preserve">Systemet </w:t>
+      </w:r>
+      <w:r>
+        <w:t xml:space="preserve">presenterar </w:t>
+      </w:r>
+      <w:r>
+        <w:t>belöningar baserat på användarens prestation (exp, guld, hjälpmedel)</w:t>
+      </w:r>
+    </w:p>
+    <w:p>
+      <w:pPr>
+        <w:pStyle w:val="ListParagraph"/>
+        <w:numPr>
+          <w:ilvl w:val="0"/>
+          <w:numId w:val="12"/>
+        </w:numPr>
+      </w:pPr>
+      <w:r>
+        <w:t xml:space="preserve">Användaren </w:t>
+      </w:r>
+      <w:r>
+        <w:t>bekräftar</w:t>
+      </w:r>
+    </w:p>
+    <w:p>
+      <w:pPr>
+        <w:pStyle w:val="ListParagraph"/>
+        <w:numPr>
+          <w:ilvl w:val="0"/>
+          <w:numId w:val="12"/>
+        </w:numPr>
+      </w:pPr>
+      <w:r>
+        <w:t xml:space="preserve">Systemet </w:t>
+      </w:r>
+      <w:r>
+        <w:t xml:space="preserve">presenterar profilen </w:t>
+      </w:r>
+    </w:p>
+    <w:p>
+      <w:pPr>
+        <w:pStyle w:val="Heading2"/>
+      </w:pPr>
+      <w:r>
+        <w:t>Alternativa scenarion</w:t>
+      </w:r>
+    </w:p>
+    <w:p>
+      <w:pPr>
+        <w:pStyle w:val="ListParagraph"/>
+        <w:numPr>
+          <w:ilvl w:val="0"/>
+          <w:numId w:val="12"/>
+        </w:numPr>
+      </w:pPr>
+      <w:r>
+        <w:t>1</w:t>
+      </w:r>
+      <w:r>
+        <w:t xml:space="preserve">a. </w:t>
+      </w:r>
+      <w:r>
+        <w:t>Användaren har inga liv kvar innan alla frågor är besvarade</w:t>
       </w:r>
       <w:r>
         <w:br/>
-        <w:t>1. Systemet presenterar profilen.</w:t>
-      </w:r>
-    </w:p>
-    <w:p/>
-    <w:p>
-      <w:pPr>
-        <w:pStyle w:val="Heading1"/>
-      </w:pPr>
-      <w:r>
-        <w:t>AF8 Dricka helnings-dryck</w:t>
-      </w:r>
-    </w:p>
-    <w:p/>
-    <w:p>
-      <w:pPr>
-        <w:pStyle w:val="Heading1"/>
-      </w:pPr>
-      <w:r>
-        <w:t xml:space="preserve">AF9 </w:t>
-      </w:r>
-      <w:r>
-        <w:t>Öka i nivå</w:t>
-      </w:r>
-    </w:p>
-    <w:p/>
-    <w:p>
-      <w:pPr>
-        <w:pStyle w:val="Heading1"/>
-      </w:pPr>
-      <w:r>
-        <w:t>AF10 Spendera färdighets-poäng</w:t>
-      </w:r>
-    </w:p>
-    <w:p/>
-    <w:p>
-      <w:pPr>
-        <w:pStyle w:val="Heading1"/>
-      </w:pPr>
-      <w:r>
-        <w:t>AF11 Köpa</w:t>
+        <w:t xml:space="preserve">1. </w:t>
+      </w:r>
+      <w:r>
+        <w:t>Systemet presenterar belöningar baserat på användarens prestation (exp, guld</w:t>
+      </w:r>
+      <w:r>
+        <w:t>)</w:t>
+      </w:r>
+      <w:r>
+        <w:br/>
+        <w:t>2. Användaren bekräftar</w:t>
+      </w:r>
+      <w:r>
+        <w:br/>
+        <w:t>3. Systemet presenterar profilen</w:t>
       </w:r>
     </w:p>
     <w:p/>
     <w:p/>
     <w:p/>
+    <w:p>
+      <w:pPr>
+        <w:pStyle w:val="Heading1"/>
+      </w:pPr>
+      <w:r>
+        <w:t>AF</w:t>
+      </w:r>
+      <w:r>
+        <w:t>7</w:t>
+      </w:r>
+      <w:r>
+        <w:t xml:space="preserve"> </w:t>
+      </w:r>
+      <w:r>
+        <w:t>Använd 50/50</w:t>
+      </w:r>
+    </w:p>
+    <w:p>
+      <w:pPr>
+        <w:pStyle w:val="Heading1"/>
+      </w:pPr>
+      <w:r>
+        <w:t>AF</w:t>
+      </w:r>
+      <w:r>
+        <w:t>8</w:t>
+      </w:r>
+      <w:r>
+        <w:t xml:space="preserve"> Använd </w:t>
+      </w:r>
+      <w:r>
+        <w:t>Hoppa över fråga</w:t>
+      </w:r>
+    </w:p>
+    <w:p>
+      <w:pPr>
+        <w:pStyle w:val="Heading1"/>
+      </w:pPr>
+      <w:r>
+        <w:t>AF</w:t>
+      </w:r>
+      <w:r>
+        <w:t>9</w:t>
+      </w:r>
+      <w:r>
+        <w:t xml:space="preserve"> </w:t>
+      </w:r>
+      <w:r>
+        <w:t>Öka i nivå</w:t>
+      </w:r>
+    </w:p>
+    <w:p>
+      <w:pPr>
+        <w:pStyle w:val="Heading1"/>
+      </w:pPr>
+      <w:r>
+        <w:t>A</w:t>
+      </w:r>
+      <w:r>
+        <w:t>F</w:t>
+      </w:r>
+      <w:r>
+        <w:t>10</w:t>
+      </w:r>
+      <w:r>
+        <w:t xml:space="preserve"> Köpa</w:t>
+      </w:r>
+    </w:p>
     <w:p/>
     <w:p/>
     <w:sectPr>
@@ -848,6 +881,7 @@
       <w:dataBinding w:prefixMappings="xmlns:ns0='http://purl.org/dc/elements/1.1/' xmlns:ns1='http://schemas.openxmlformats.org/package/2006/metadata/core-properties' " w:xpath="/ns1:coreProperties[1]/ns0:creator[1]" w:storeItemID="{6C3C8BC8-F283-45AE-878A-BAB7291924A1}"/>
       <w:text/>
     </w:sdtPr>
+    <w:sdtEndPr/>
     <w:sdtContent>
       <w:p>
         <w:pPr>
@@ -894,6 +928,7 @@
         <w:calendar w:val="gregorian"/>
       </w:date>
     </w:sdtPr>
+    <w:sdtEndPr/>
     <w:sdtContent>
       <w:p>
         <w:pPr>
@@ -1180,6 +1215,95 @@
     </w:lvl>
   </w:abstractNum>
   <w:abstractNum w:abstractNumId="2">
+    <w:nsid w:val="23884AB8"/>
+    <w:multiLevelType w:val="hybridMultilevel"/>
+    <w:tmpl w:val="28943790"/>
+    <w:lvl w:ilvl="0" w:tplc="041D000F">
+      <w:start w:val="1"/>
+      <w:numFmt w:val="decimal"/>
+      <w:lvlText w:val="%1."/>
+      <w:lvlJc w:val="left"/>
+      <w:pPr>
+        <w:ind w:left="720" w:hanging="360"/>
+      </w:pPr>
+      <w:rPr>
+        <w:rFonts w:hint="default"/>
+      </w:rPr>
+    </w:lvl>
+    <w:lvl w:ilvl="1" w:tplc="041D0019" w:tentative="1">
+      <w:start w:val="1"/>
+      <w:numFmt w:val="lowerLetter"/>
+      <w:lvlText w:val="%2."/>
+      <w:lvlJc w:val="left"/>
+      <w:pPr>
+        <w:ind w:left="1440" w:hanging="360"/>
+      </w:pPr>
+    </w:lvl>
+    <w:lvl w:ilvl="2" w:tplc="041D001B" w:tentative="1">
+      <w:start w:val="1"/>
+      <w:numFmt w:val="lowerRoman"/>
+      <w:lvlText w:val="%3."/>
+      <w:lvlJc w:val="right"/>
+      <w:pPr>
+        <w:ind w:left="2160" w:hanging="180"/>
+      </w:pPr>
+    </w:lvl>
+    <w:lvl w:ilvl="3" w:tplc="041D000F" w:tentative="1">
+      <w:start w:val="1"/>
+      <w:numFmt w:val="decimal"/>
+      <w:lvlText w:val="%4."/>
+      <w:lvlJc w:val="left"/>
+      <w:pPr>
+        <w:ind w:left="2880" w:hanging="360"/>
+      </w:pPr>
+    </w:lvl>
+    <w:lvl w:ilvl="4" w:tplc="041D0019" w:tentative="1">
+      <w:start w:val="1"/>
+      <w:numFmt w:val="lowerLetter"/>
+      <w:lvlText w:val="%5."/>
+      <w:lvlJc w:val="left"/>
+      <w:pPr>
+        <w:ind w:left="3600" w:hanging="360"/>
+      </w:pPr>
+    </w:lvl>
+    <w:lvl w:ilvl="5" w:tplc="041D001B" w:tentative="1">
+      <w:start w:val="1"/>
+      <w:numFmt w:val="lowerRoman"/>
+      <w:lvlText w:val="%6."/>
+      <w:lvlJc w:val="right"/>
+      <w:pPr>
+        <w:ind w:left="4320" w:hanging="180"/>
+      </w:pPr>
+    </w:lvl>
+    <w:lvl w:ilvl="6" w:tplc="041D000F" w:tentative="1">
+      <w:start w:val="1"/>
+      <w:numFmt w:val="decimal"/>
+      <w:lvlText w:val="%7."/>
+      <w:lvlJc w:val="left"/>
+      <w:pPr>
+        <w:ind w:left="5040" w:hanging="360"/>
+      </w:pPr>
+    </w:lvl>
+    <w:lvl w:ilvl="7" w:tplc="041D0019" w:tentative="1">
+      <w:start w:val="1"/>
+      <w:numFmt w:val="lowerLetter"/>
+      <w:lvlText w:val="%8."/>
+      <w:lvlJc w:val="left"/>
+      <w:pPr>
+        <w:ind w:left="5760" w:hanging="360"/>
+      </w:pPr>
+    </w:lvl>
+    <w:lvl w:ilvl="8" w:tplc="041D001B" w:tentative="1">
+      <w:start w:val="1"/>
+      <w:numFmt w:val="lowerRoman"/>
+      <w:lvlText w:val="%9."/>
+      <w:lvlJc w:val="right"/>
+      <w:pPr>
+        <w:ind w:left="6480" w:hanging="180"/>
+      </w:pPr>
+    </w:lvl>
+  </w:abstractNum>
+  <w:abstractNum w:abstractNumId="3">
     <w:nsid w:val="253C2FE5"/>
     <w:multiLevelType w:val="hybridMultilevel"/>
     <w:tmpl w:val="0CBE406E"/>
@@ -1268,7 +1392,7 @@
       </w:pPr>
     </w:lvl>
   </w:abstractNum>
-  <w:abstractNum w:abstractNumId="3">
+  <w:abstractNum w:abstractNumId="4">
     <w:nsid w:val="290D22B9"/>
     <w:multiLevelType w:val="hybridMultilevel"/>
     <w:tmpl w:val="363AAE42"/>
@@ -1357,7 +1481,7 @@
       </w:pPr>
     </w:lvl>
   </w:abstractNum>
-  <w:abstractNum w:abstractNumId="4">
+  <w:abstractNum w:abstractNumId="5">
     <w:nsid w:val="3E4B077C"/>
     <w:multiLevelType w:val="hybridMultilevel"/>
     <w:tmpl w:val="5C36F174"/>
@@ -1446,7 +1570,96 @@
       </w:pPr>
     </w:lvl>
   </w:abstractNum>
-  <w:abstractNum w:abstractNumId="5">
+  <w:abstractNum w:abstractNumId="6">
+    <w:nsid w:val="460321EF"/>
+    <w:multiLevelType w:val="hybridMultilevel"/>
+    <w:tmpl w:val="28943790"/>
+    <w:lvl w:ilvl="0" w:tplc="041D000F">
+      <w:start w:val="1"/>
+      <w:numFmt w:val="decimal"/>
+      <w:lvlText w:val="%1."/>
+      <w:lvlJc w:val="left"/>
+      <w:pPr>
+        <w:ind w:left="720" w:hanging="360"/>
+      </w:pPr>
+      <w:rPr>
+        <w:rFonts w:hint="default"/>
+      </w:rPr>
+    </w:lvl>
+    <w:lvl w:ilvl="1" w:tplc="041D0019" w:tentative="1">
+      <w:start w:val="1"/>
+      <w:numFmt w:val="lowerLetter"/>
+      <w:lvlText w:val="%2."/>
+      <w:lvlJc w:val="left"/>
+      <w:pPr>
+        <w:ind w:left="1440" w:hanging="360"/>
+      </w:pPr>
+    </w:lvl>
+    <w:lvl w:ilvl="2" w:tplc="041D001B" w:tentative="1">
+      <w:start w:val="1"/>
+      <w:numFmt w:val="lowerRoman"/>
+      <w:lvlText w:val="%3."/>
+      <w:lvlJc w:val="right"/>
+      <w:pPr>
+        <w:ind w:left="2160" w:hanging="180"/>
+      </w:pPr>
+    </w:lvl>
+    <w:lvl w:ilvl="3" w:tplc="041D000F" w:tentative="1">
+      <w:start w:val="1"/>
+      <w:numFmt w:val="decimal"/>
+      <w:lvlText w:val="%4."/>
+      <w:lvlJc w:val="left"/>
+      <w:pPr>
+        <w:ind w:left="2880" w:hanging="360"/>
+      </w:pPr>
+    </w:lvl>
+    <w:lvl w:ilvl="4" w:tplc="041D0019" w:tentative="1">
+      <w:start w:val="1"/>
+      <w:numFmt w:val="lowerLetter"/>
+      <w:lvlText w:val="%5."/>
+      <w:lvlJc w:val="left"/>
+      <w:pPr>
+        <w:ind w:left="3600" w:hanging="360"/>
+      </w:pPr>
+    </w:lvl>
+    <w:lvl w:ilvl="5" w:tplc="041D001B" w:tentative="1">
+      <w:start w:val="1"/>
+      <w:numFmt w:val="lowerRoman"/>
+      <w:lvlText w:val="%6."/>
+      <w:lvlJc w:val="right"/>
+      <w:pPr>
+        <w:ind w:left="4320" w:hanging="180"/>
+      </w:pPr>
+    </w:lvl>
+    <w:lvl w:ilvl="6" w:tplc="041D000F" w:tentative="1">
+      <w:start w:val="1"/>
+      <w:numFmt w:val="decimal"/>
+      <w:lvlText w:val="%7."/>
+      <w:lvlJc w:val="left"/>
+      <w:pPr>
+        <w:ind w:left="5040" w:hanging="360"/>
+      </w:pPr>
+    </w:lvl>
+    <w:lvl w:ilvl="7" w:tplc="041D0019" w:tentative="1">
+      <w:start w:val="1"/>
+      <w:numFmt w:val="lowerLetter"/>
+      <w:lvlText w:val="%8."/>
+      <w:lvlJc w:val="left"/>
+      <w:pPr>
+        <w:ind w:left="5760" w:hanging="360"/>
+      </w:pPr>
+    </w:lvl>
+    <w:lvl w:ilvl="8" w:tplc="041D001B" w:tentative="1">
+      <w:start w:val="1"/>
+      <w:numFmt w:val="lowerRoman"/>
+      <w:lvlText w:val="%9."/>
+      <w:lvlJc w:val="right"/>
+      <w:pPr>
+        <w:ind w:left="6480" w:hanging="180"/>
+      </w:pPr>
+    </w:lvl>
+  </w:abstractNum>
+  <w:abstractNum w:abstractNumId="7">
     <w:nsid w:val="583D5F4F"/>
     <w:multiLevelType w:val="hybridMultilevel"/>
     <w:tmpl w:val="C01A5A76"/>
@@ -1535,7 +1748,7 @@
       </w:pPr>
     </w:lvl>
   </w:abstractNum>
-  <w:abstractNum w:abstractNumId="6">
+  <w:abstractNum w:abstractNumId="8">
     <w:nsid w:val="5AB75F63"/>
     <w:multiLevelType w:val="hybridMultilevel"/>
     <w:tmpl w:val="A89853B8"/>
@@ -1624,7 +1837,7 @@
       </w:pPr>
     </w:lvl>
   </w:abstractNum>
-  <w:abstractNum w:abstractNumId="7">
+  <w:abstractNum w:abstractNumId="9">
     <w:nsid w:val="6BD22D5F"/>
     <w:multiLevelType w:val="hybridMultilevel"/>
     <w:tmpl w:val="EB5A58F4"/>
@@ -1713,7 +1926,7 @@
       </w:pPr>
     </w:lvl>
   </w:abstractNum>
-  <w:abstractNum w:abstractNumId="8">
+  <w:abstractNum w:abstractNumId="10">
     <w:nsid w:val="7902035B"/>
     <w:multiLevelType w:val="hybridMultilevel"/>
     <w:tmpl w:val="7690179E"/>
@@ -1802,7 +2015,7 @@
       </w:pPr>
     </w:lvl>
   </w:abstractNum>
-  <w:abstractNum w:abstractNumId="9">
+  <w:abstractNum w:abstractNumId="11">
     <w:nsid w:val="796E3385"/>
     <w:multiLevelType w:val="hybridMultilevel"/>
     <w:tmpl w:val="74E610F2"/>
@@ -1891,7 +2104,7 @@
       </w:pPr>
     </w:lvl>
   </w:abstractNum>
-  <w:abstractNum w:abstractNumId="10">
+  <w:abstractNum w:abstractNumId="12">
     <w:nsid w:val="7CCF6C82"/>
     <w:multiLevelType w:val="hybridMultilevel"/>
     <w:tmpl w:val="28943790"/>
@@ -1981,37 +2194,43 @@
     </w:lvl>
   </w:abstractNum>
   <w:num w:numId="1">
-    <w:abstractNumId w:val="8"/>
+    <w:abstractNumId w:val="10"/>
   </w:num>
   <w:num w:numId="2">
-    <w:abstractNumId w:val="6"/>
+    <w:abstractNumId w:val="8"/>
   </w:num>
   <w:num w:numId="3">
     <w:abstractNumId w:val="0"/>
   </w:num>
   <w:num w:numId="4">
-    <w:abstractNumId w:val="2"/>
+    <w:abstractNumId w:val="3"/>
   </w:num>
   <w:num w:numId="5">
-    <w:abstractNumId w:val="5"/>
+    <w:abstractNumId w:val="7"/>
   </w:num>
   <w:num w:numId="6">
     <w:abstractNumId w:val="1"/>
   </w:num>
   <w:num w:numId="7">
-    <w:abstractNumId w:val="3"/>
+    <w:abstractNumId w:val="4"/>
   </w:num>
   <w:num w:numId="8">
-    <w:abstractNumId w:val="7"/>
+    <w:abstractNumId w:val="9"/>
   </w:num>
   <w:num w:numId="9">
-    <w:abstractNumId w:val="4"/>
+    <w:abstractNumId w:val="5"/>
   </w:num>
   <w:num w:numId="10">
-    <w:abstractNumId w:val="10"/>
+    <w:abstractNumId w:val="12"/>
   </w:num>
   <w:num w:numId="11">
-    <w:abstractNumId w:val="9"/>
+    <w:abstractNumId w:val="11"/>
+  </w:num>
+  <w:num w:numId="12">
+    <w:abstractNumId w:val="2"/>
+  </w:num>
+  <w:num w:numId="13">
+    <w:abstractNumId w:val="6"/>
   </w:num>
 </w:numbering>
 </file>
@@ -2456,7 +2675,6 @@
   <w:style w:type="character" w:default="1" w:styleId="DefaultParagraphFont">
     <w:name w:val="Default Paragraph Font"/>
     <w:uiPriority w:val="1"/>
-    <w:semiHidden/>
     <w:unhideWhenUsed/>
   </w:style>
   <w:style w:type="table" w:default="1" w:styleId="TableNormal">
@@ -2767,7 +2985,9 @@
   </w:compat>
   <w:rsids>
     <w:rsidRoot w:val="00D1311B"/>
+    <w:rsid w:val="00073197"/>
     <w:rsid w:val="00101960"/>
+    <w:rsid w:val="00BF4526"/>
     <w:rsid w:val="00D1311B"/>
   </w:rsids>
   <m:mathPr>

</xml_diff>

<commit_message>
hämta frågor från db
</commit_message>
<xml_diff>
--- a/Användarfall.docx
+++ b/Användarfall.docx
@@ -566,10 +566,7 @@
       </w:r>
       <w:r>
         <w:br/>
-        <w:t xml:space="preserve">2. </w:t>
-      </w:r>
-      <w:r>
-        <w:t>Systemet presenterar nästa fråga</w:t>
+        <w:t>2. Systemet presenterar nästa fråga</w:t>
       </w:r>
     </w:p>
     <w:p>
@@ -594,8 +591,6 @@
       <w:pPr>
         <w:pStyle w:val="Heading1"/>
       </w:pPr>
-      <w:bookmarkStart w:id="0" w:name="_GoBack"/>
-      <w:bookmarkEnd w:id="0"/>
       <w:r>
         <w:lastRenderedPageBreak/>
         <w:t>AF</w:t>
@@ -604,10 +599,7 @@
         <w:t>6</w:t>
       </w:r>
       <w:r>
-        <w:t xml:space="preserve"> </w:t>
-      </w:r>
-      <w:r>
-        <w:t>Klarat spelomgång</w:t>
+        <w:t xml:space="preserve"> Klarat spelomgång</w:t>
       </w:r>
     </w:p>
     <w:p>
@@ -627,10 +619,7 @@
         </w:numPr>
       </w:pPr>
       <w:r>
-        <w:t xml:space="preserve">Startar när användaren </w:t>
-      </w:r>
-      <w:r>
-        <w:t xml:space="preserve">har svarat på alla frågor (10) </w:t>
+        <w:t xml:space="preserve">Startar när användaren har svarat på alla frågor (10) </w:t>
       </w:r>
       <w:r>
         <w:t>och är vid liv</w:t>
@@ -645,10 +634,7 @@
         </w:numPr>
       </w:pPr>
       <w:r>
-        <w:t xml:space="preserve">Systemet </w:t>
-      </w:r>
-      <w:r>
-        <w:t xml:space="preserve">presenterar </w:t>
+        <w:t xml:space="preserve">Systemet presenterar </w:t>
       </w:r>
       <w:r>
         <w:t>belöningar baserat på användarens prestation (exp, guld, hjälpmedel)</w:t>
@@ -707,17 +693,29 @@
         <w:t xml:space="preserve">a. </w:t>
       </w:r>
       <w:r>
-        <w:t>Användaren har inga liv kvar innan alla frågor är besvarade</w:t>
+        <w:t>Startat när a</w:t>
+      </w:r>
+      <w:r>
+        <w:t>nvändaren</w:t>
+      </w:r>
+      <w:r>
+        <w:t xml:space="preserve"> inte</w:t>
+      </w:r>
+      <w:r>
+        <w:t xml:space="preserve"> har </w:t>
+      </w:r>
+      <w:r>
+        <w:t>några</w:t>
+      </w:r>
+      <w:r>
+        <w:t xml:space="preserve"> liv kvar innan alla frågor är besvarade</w:t>
       </w:r>
       <w:r>
         <w:br/>
         <w:t xml:space="preserve">1. </w:t>
       </w:r>
       <w:r>
-        <w:t>Systemet presenterar belöningar baserat på användarens prestation (exp, guld</w:t>
-      </w:r>
-      <w:r>
-        <w:t>)</w:t>
+        <w:t>Systemet presenterar belöningar baserat på användarens prestation (exp, guld)</w:t>
       </w:r>
       <w:r>
         <w:br/>
@@ -759,11 +757,10 @@
         <w:t>8</w:t>
       </w:r>
       <w:r>
-        <w:t xml:space="preserve"> Använd </w:t>
-      </w:r>
-      <w:r>
-        <w:t>Hoppa över fråga</w:t>
-      </w:r>
+        <w:t xml:space="preserve"> Använd Hoppa över fråga</w:t>
+      </w:r>
+      <w:bookmarkStart w:id="0" w:name="_GoBack"/>
+      <w:bookmarkEnd w:id="0"/>
     </w:p>
     <w:p>
       <w:pPr>
@@ -2675,6 +2672,7 @@
   <w:style w:type="character" w:default="1" w:styleId="DefaultParagraphFont">
     <w:name w:val="Default Paragraph Font"/>
     <w:uiPriority w:val="1"/>
+    <w:semiHidden/>
     <w:unhideWhenUsed/>
   </w:style>
   <w:style w:type="table" w:default="1" w:styleId="TableNormal">
@@ -2989,6 +2987,7 @@
     <w:rsid w:val="00101960"/>
     <w:rsid w:val="00BF4526"/>
     <w:rsid w:val="00D1311B"/>
+    <w:rsid w:val="00F85685"/>
   </w:rsids>
   <m:mathPr>
     <m:mathFont m:val="Cambria Math"/>

</xml_diff>